<commit_message>
this is a bad commit, i've got no clue what is fully in these changes some of them were so long ago
</commit_message>
<xml_diff>
--- a/Week_2/Week 2 Canvas Submission.docx
+++ b/Week_2/Week 2 Canvas Submission.docx
@@ -254,6 +254,63 @@
           <w:sz w:val="28"/>
           <w:szCs w:val="28"/>
         </w:rPr>
+        <w:t>Port Scan Results</w:t>
+      </w:r>
+    </w:p>
+    <w:p>
+      <w:pPr>
+        <w:rPr>
+          <w:rFonts w:ascii="Times New Roman" w:hAnsi="Times New Roman" w:cs="Times New Roman"/>
+          <w:sz w:val="28"/>
+          <w:szCs w:val="28"/>
+        </w:rPr>
+      </w:pPr>
+      <w:r>
+        <w:rPr>
+          <w:noProof/>
+        </w:rPr>
+        <w:drawing>
+          <wp:inline distT="0" distB="0" distL="0" distR="0" wp14:anchorId="1AB15376" wp14:editId="78382CA6">
+            <wp:extent cx="5943600" cy="3901440"/>
+            <wp:effectExtent l="0" t="0" r="0" b="3810"/>
+            <wp:docPr id="1144959515" name="Picture 1" descr="A screenshot of a computer program&#10;&#10;Description automatically generated"/>
+            <wp:cNvGraphicFramePr>
+              <a:graphicFrameLocks xmlns:a="http://schemas.openxmlformats.org/drawingml/2006/main" noChangeAspect="1"/>
+            </wp:cNvGraphicFramePr>
+            <a:graphic xmlns:a="http://schemas.openxmlformats.org/drawingml/2006/main">
+              <a:graphicData uri="http://schemas.openxmlformats.org/drawingml/2006/picture">
+                <pic:pic xmlns:pic="http://schemas.openxmlformats.org/drawingml/2006/picture">
+                  <pic:nvPicPr>
+                    <pic:cNvPr id="1144959515" name="Picture 1" descr="A screenshot of a computer program&#10;&#10;Description automatically generated"/>
+                    <pic:cNvPicPr/>
+                  </pic:nvPicPr>
+                  <pic:blipFill>
+                    <a:blip r:embed="rId7"/>
+                    <a:stretch>
+                      <a:fillRect/>
+                    </a:stretch>
+                  </pic:blipFill>
+                  <pic:spPr>
+                    <a:xfrm>
+                      <a:off x="0" y="0"/>
+                      <a:ext cx="5943600" cy="3901440"/>
+                    </a:xfrm>
+                    <a:prstGeom prst="rect">
+                      <a:avLst/>
+                    </a:prstGeom>
+                  </pic:spPr>
+                </pic:pic>
+              </a:graphicData>
+            </a:graphic>
+          </wp:inline>
+        </w:drawing>
+      </w:r>
+      <w:r>
+        <w:rPr>
+          <w:rFonts w:ascii="Times New Roman" w:hAnsi="Times New Roman" w:cs="Times New Roman"/>
+          <w:sz w:val="28"/>
+          <w:szCs w:val="28"/>
+        </w:rPr>
         <w:br w:type="page"/>
       </w:r>
     </w:p>
@@ -325,7 +382,7 @@
                     <pic:cNvPicPr/>
                   </pic:nvPicPr>
                   <pic:blipFill>
-                    <a:blip r:embed="rId7"/>
+                    <a:blip r:embed="rId8"/>
                     <a:stretch>
                       <a:fillRect/>
                     </a:stretch>
@@ -391,7 +448,7 @@
                     <pic:cNvPicPr/>
                   </pic:nvPicPr>
                   <pic:blipFill>
-                    <a:blip r:embed="rId8"/>
+                    <a:blip r:embed="rId9"/>
                     <a:stretch>
                       <a:fillRect/>
                     </a:stretch>
@@ -497,7 +554,7 @@
                     <pic:cNvPicPr/>
                   </pic:nvPicPr>
                   <pic:blipFill>
-                    <a:blip r:embed="rId9"/>
+                    <a:blip r:embed="rId10"/>
                     <a:stretch>
                       <a:fillRect/>
                     </a:stretch>
@@ -603,7 +660,7 @@
                     <pic:cNvPicPr/>
                   </pic:nvPicPr>
                   <pic:blipFill>
-                    <a:blip r:embed="rId10"/>
+                    <a:blip r:embed="rId11"/>
                     <a:stretch>
                       <a:fillRect/>
                     </a:stretch>

</xml_diff>